<commit_message>
Updated the Analysis Word doc
</commit_message>
<xml_diff>
--- a/Citibike Analysis.docx
+++ b/Citibike Analysis.docx
@@ -12,7 +12,22 @@
     </w:p>
     <w:p>
       <w:r>
-        <w:t>This is the text that is in the story of the Tableau Workbook</w:t>
+        <w:rPr>
+          <w:b/>
+          <w:bCs/>
+        </w:rPr>
+        <w:t>Overview:</w:t>
+      </w:r>
+      <w:r>
+        <w:t xml:space="preserve">  I selected the Jersey City dataset so I could do long term trending from 2016 to 2020.  To do this long term in the main data set means working with 6.2GB of data which I decided was too much to deal with.</w:t>
+      </w:r>
+    </w:p>
+    <w:p>
+      <w:r>
+        <w:t>Below: This</w:t>
+      </w:r>
+      <w:r>
+        <w:t xml:space="preserve"> is the text that is in the story of the Tableau Workbook</w:t>
       </w:r>
     </w:p>
     <w:p>
@@ -44,15 +59,7 @@
     </w:p>
     <w:p>
       <w:r>
-        <w:t xml:space="preserve">This dashboard looks at the Top 10 Start and End stations by number of trips and by average distance of the rides associated with these stations. Below are maps of the Jersey City Area showing the location of the top stations and Zip Code location with the size of the circles representing the number of trips to or from these stations. Hovering over these circles revels the detail of each station. As expected, the top Start Stations are nearly the same as the Top End Stations. These </w:t>
-      </w:r>
-      <w:proofErr w:type="gramStart"/>
-      <w:r>
-        <w:t>are located in</w:t>
-      </w:r>
-      <w:proofErr w:type="gramEnd"/>
-      <w:r>
-        <w:t xml:space="preserve"> the higher employment areas as bikers commute to work in these areas more than others.</w:t>
+        <w:t>This dashboard looks at the Top 10 Start and End stations by number of trips and by average distance of the rides associated with these stations. Below are maps of the Jersey City Area showing the location of the top stations and Zip Code location with the size of the circles representing the number of trips to or from these stations. Hovering over these circles revels the detail of each station. As expected, the top Start Stations are nearly the same as the Top End Stations. These are located in the higher employment areas as bikers commute to work in these areas more than others.</w:t>
       </w:r>
     </w:p>
     <w:p>
@@ -95,15 +102,7 @@
         <w:t xml:space="preserve">  </w:t>
       </w:r>
       <w:r>
-        <w:t xml:space="preserve">In 2020, we see an increase in bikers over 2019 while all others are down except teenagers but the number of bikers in this age group (10-10) is quite low. Speed and distance </w:t>
-      </w:r>
-      <w:proofErr w:type="gramStart"/>
-      <w:r>
-        <w:t>doesn't</w:t>
-      </w:r>
-      <w:proofErr w:type="gramEnd"/>
-      <w:r>
-        <w:t xml:space="preserve"> vary with age. This is because the commutes are quite similar (distance) and traffic and the l</w:t>
+        <w:t>In 2020, we see an increase in bikers over 2019 while all others are down except teenagers but the number of bikers in this age group (10-10) is quite low. Speed and distance doesn't vary with age. This is because the commutes are quite similar (distance) and traffic and the l</w:t>
       </w:r>
       <w:r>
         <w:t>o</w:t>
@@ -129,13 +128,7 @@
         <w:pStyle w:val="Heading2"/>
       </w:pPr>
       <w:r>
-        <w:t xml:space="preserve">Story Page </w:t>
-      </w:r>
-      <w:r>
-        <w:t>4</w:t>
-      </w:r>
-      <w:r>
-        <w:t>:</w:t>
+        <w:t>Story Page 4:</w:t>
       </w:r>
     </w:p>
     <w:p>

</xml_diff>